<commit_message>
Credits and berlin music
</commit_message>
<xml_diff>
--- a/Assets/Sprites/Portada.docx
+++ b/Assets/Sprites/Portada.docx
@@ -441,7 +441,6 @@
           </wp:anchor>
         </w:drawing>
       </w:r>
-      <w:bookmarkStart w:id="0" w:name="_GoBack"/>
       <w:r>
         <w:rPr>
           <w:noProof/>
@@ -509,7 +508,6 @@
           </wp:anchor>
         </w:drawing>
       </w:r>
-      <w:bookmarkEnd w:id="0"/>
     </w:p>
     <w:p>
       <w:pPr>
@@ -2057,136 +2055,312 @@
                         <w:txbxContent>
                           <w:p>
                             <w:pPr>
-                              <w:ind w:left="360"/>
+                              <w:rPr>
+                                <w:sz w:val="26"/>
+                                <w:szCs w:val="26"/>
+                              </w:rPr>
+                            </w:pPr>
+                            <w:proofErr w:type="spellStart"/>
+                            <w:r>
                               <w:rPr>
                                 <w:rFonts w:ascii="Goudy Old Style" w:hAnsi="Goudy Old Style"/>
                                 <w:color w:val="FFFF00"/>
-                                <w:sz w:val="32"/>
-                                <w:szCs w:val="32"/>
-                              </w:rPr>
-                            </w:pPr>
-                            <w:proofErr w:type="spellStart"/>
+                                <w:sz w:val="26"/>
+                                <w:szCs w:val="26"/>
+                              </w:rPr>
+                              <w:t>Erkunde</w:t>
+                            </w:r>
+                            <w:proofErr w:type="spellEnd"/>
                             <w:r>
                               <w:rPr>
                                 <w:rFonts w:ascii="Goudy Old Style" w:hAnsi="Goudy Old Style"/>
                                 <w:color w:val="FFFF00"/>
-                                <w:sz w:val="32"/>
-                                <w:szCs w:val="32"/>
-                              </w:rPr>
-                              <w:t>Erlebe</w:t>
-                            </w:r>
-                            <w:proofErr w:type="spellEnd"/>
+                                <w:sz w:val="26"/>
+                                <w:szCs w:val="26"/>
+                              </w:rPr>
+                              <w:t xml:space="preserve"> die Welt </w:t>
+                            </w:r>
+                            <w:proofErr w:type="spellStart"/>
                             <w:r>
                               <w:rPr>
                                 <w:rFonts w:ascii="Goudy Old Style" w:hAnsi="Goudy Old Style"/>
                                 <w:color w:val="FFFF00"/>
-                                <w:sz w:val="32"/>
-                                <w:szCs w:val="32"/>
-                              </w:rPr>
-                              <w:t xml:space="preserve"> das Leben von Muni und </w:t>
-                            </w:r>
-                            <w:proofErr w:type="spellStart"/>
+                                <w:sz w:val="26"/>
+                                <w:szCs w:val="26"/>
+                              </w:rPr>
+                              <w:t>im</w:t>
+                            </w:r>
+                            <w:proofErr w:type="spellEnd"/>
                             <w:r>
                               <w:rPr>
                                 <w:rFonts w:ascii="Goudy Old Style" w:hAnsi="Goudy Old Style"/>
                                 <w:color w:val="FFFF00"/>
-                                <w:sz w:val="32"/>
-                                <w:szCs w:val="32"/>
-                              </w:rPr>
-                              <w:t>Pollin</w:t>
-                            </w:r>
-                            <w:proofErr w:type="spellEnd"/>
+                                <w:sz w:val="26"/>
+                                <w:szCs w:val="26"/>
+                              </w:rPr>
+                              <w:t xml:space="preserve"> </w:t>
+                            </w:r>
+                            <w:proofErr w:type="spellStart"/>
                             <w:r>
                               <w:rPr>
                                 <w:rFonts w:ascii="Goudy Old Style" w:hAnsi="Goudy Old Style"/>
                                 <w:color w:val="FFFF00"/>
-                                <w:sz w:val="32"/>
-                                <w:szCs w:val="32"/>
-                              </w:rPr>
-                              <w:t xml:space="preserve"> von </w:t>
-                            </w:r>
-                            <w:proofErr w:type="spellStart"/>
+                                <w:sz w:val="26"/>
+                                <w:szCs w:val="26"/>
+                              </w:rPr>
+                              <w:t>kooperativen</w:t>
+                            </w:r>
+                            <w:proofErr w:type="spellEnd"/>
                             <w:r>
                               <w:rPr>
                                 <w:rFonts w:ascii="Goudy Old Style" w:hAnsi="Goudy Old Style"/>
                                 <w:color w:val="FFFF00"/>
-                                <w:sz w:val="32"/>
-                                <w:szCs w:val="32"/>
-                              </w:rPr>
-                              <w:t>einer</w:t>
-                            </w:r>
-                            <w:proofErr w:type="spellEnd"/>
+                                <w:sz w:val="26"/>
+                                <w:szCs w:val="26"/>
+                              </w:rPr>
+                              <w:t xml:space="preserve"> Modus </w:t>
+                            </w:r>
+                            <w:proofErr w:type="spellStart"/>
                             <w:r>
                               <w:rPr>
                                 <w:rFonts w:ascii="Goudy Old Style" w:hAnsi="Goudy Old Style"/>
                                 <w:color w:val="FFFF00"/>
-                                <w:sz w:val="32"/>
-                                <w:szCs w:val="32"/>
-                              </w:rPr>
-                              <w:t xml:space="preserve"> </w:t>
-                            </w:r>
-                            <w:proofErr w:type="spellStart"/>
+                                <w:sz w:val="26"/>
+                                <w:szCs w:val="26"/>
+                              </w:rPr>
+                              <w:t>als</w:t>
+                            </w:r>
+                            <w:proofErr w:type="spellEnd"/>
                             <w:r>
                               <w:rPr>
                                 <w:rFonts w:ascii="Goudy Old Style" w:hAnsi="Goudy Old Style"/>
                                 <w:color w:val="FFFF00"/>
-                                <w:sz w:val="32"/>
-                                <w:szCs w:val="32"/>
-                              </w:rPr>
-                              <w:t>ganz</w:t>
-                            </w:r>
-                            <w:proofErr w:type="spellEnd"/>
+                                <w:sz w:val="26"/>
+                                <w:szCs w:val="26"/>
+                              </w:rPr>
+                              <w:t xml:space="preserve"> </w:t>
+                            </w:r>
+                            <w:proofErr w:type="spellStart"/>
                             <w:r>
                               <w:rPr>
                                 <w:rFonts w:ascii="Goudy Old Style" w:hAnsi="Goudy Old Style"/>
                                 <w:color w:val="FFFF00"/>
-                                <w:sz w:val="32"/>
-                                <w:szCs w:val="32"/>
-                              </w:rPr>
-                              <w:t xml:space="preserve"> </w:t>
-                            </w:r>
-                            <w:proofErr w:type="spellStart"/>
+                                <w:sz w:val="26"/>
+                                <w:szCs w:val="26"/>
+                              </w:rPr>
+                              <w:t>eine</w:t>
+                            </w:r>
+                            <w:proofErr w:type="spellEnd"/>
                             <w:r>
                               <w:rPr>
                                 <w:rFonts w:ascii="Goudy Old Style" w:hAnsi="Goudy Old Style"/>
                                 <w:color w:val="FFFF00"/>
-                                <w:sz w:val="32"/>
-                                <w:szCs w:val="32"/>
-                              </w:rPr>
-                              <w:t>neuen</w:t>
-                            </w:r>
-                            <w:proofErr w:type="spellEnd"/>
+                                <w:sz w:val="26"/>
+                                <w:szCs w:val="26"/>
+                              </w:rPr>
+                              <w:t xml:space="preserve"> der </w:t>
+                            </w:r>
+                            <w:proofErr w:type="spellStart"/>
                             <w:r>
                               <w:rPr>
                                 <w:rFonts w:ascii="Goudy Old Style" w:hAnsi="Goudy Old Style"/>
                                 <w:color w:val="FFFF00"/>
-                                <w:sz w:val="32"/>
-                                <w:szCs w:val="32"/>
-                              </w:rPr>
-                              <w:t xml:space="preserve"> </w:t>
-                            </w:r>
-                            <w:proofErr w:type="spellStart"/>
+                                <w:sz w:val="26"/>
+                                <w:szCs w:val="26"/>
+                              </w:rPr>
+                              <w:t>berühmten</w:t>
+                            </w:r>
+                            <w:proofErr w:type="spellEnd"/>
                             <w:r>
                               <w:rPr>
                                 <w:rFonts w:ascii="Goudy Old Style" w:hAnsi="Goudy Old Style"/>
                                 <w:color w:val="FFFF00"/>
-                                <w:sz w:val="32"/>
-                                <w:szCs w:val="32"/>
-                              </w:rPr>
-                              <w:t>Perspektive</w:t>
-                            </w:r>
-                            <w:proofErr w:type="spellEnd"/>
+                                <w:sz w:val="26"/>
+                                <w:szCs w:val="26"/>
+                              </w:rPr>
+                              <w:t xml:space="preserve"> </w:t>
+                            </w:r>
+                            <w:proofErr w:type="spellStart"/>
                             <w:r>
                               <w:rPr>
                                 <w:rFonts w:ascii="Goudy Old Style" w:hAnsi="Goudy Old Style"/>
                                 <w:color w:val="FFFF00"/>
-                                <w:sz w:val="32"/>
-                                <w:szCs w:val="32"/>
-                              </w:rPr>
-                              <w:t xml:space="preserve">! </w:t>
+                                <w:sz w:val="26"/>
+                                <w:szCs w:val="26"/>
+                              </w:rPr>
+                              <w:t>Heldinnen</w:t>
+                            </w:r>
+                            <w:proofErr w:type="spellEnd"/>
+                            <w:r>
+                              <w:rPr>
+                                <w:rFonts w:ascii="Goudy Old Style" w:hAnsi="Goudy Old Style"/>
+                                <w:color w:val="FFFF00"/>
+                                <w:sz w:val="26"/>
+                                <w:szCs w:val="26"/>
+                              </w:rPr>
+                              <w:t xml:space="preserve"> Muni </w:t>
+                            </w:r>
+                            <w:proofErr w:type="spellStart"/>
+                            <w:r>
+                              <w:rPr>
+                                <w:rFonts w:ascii="Goudy Old Style" w:hAnsi="Goudy Old Style"/>
+                                <w:color w:val="FFFF00"/>
+                                <w:sz w:val="26"/>
+                                <w:szCs w:val="26"/>
+                              </w:rPr>
+                              <w:t>oder</w:t>
+                            </w:r>
+                            <w:proofErr w:type="spellEnd"/>
+                            <w:r>
+                              <w:rPr>
+                                <w:rFonts w:ascii="Goudy Old Style" w:hAnsi="Goudy Old Style"/>
+                                <w:color w:val="FFFF00"/>
+                                <w:sz w:val="26"/>
+                                <w:szCs w:val="26"/>
+                              </w:rPr>
+                              <w:t xml:space="preserve"> </w:t>
+                            </w:r>
+                            <w:proofErr w:type="spellStart"/>
+                            <w:r>
+                              <w:rPr>
+                                <w:rFonts w:ascii="Goudy Old Style" w:hAnsi="Goudy Old Style"/>
+                                <w:color w:val="FFFF00"/>
+                                <w:sz w:val="26"/>
+                                <w:szCs w:val="26"/>
+                              </w:rPr>
+                              <w:t>Pollin</w:t>
+                            </w:r>
+                            <w:proofErr w:type="spellEnd"/>
+                            <w:r>
+                              <w:rPr>
+                                <w:rFonts w:ascii="Goudy Old Style" w:hAnsi="Goudy Old Style"/>
+                                <w:color w:val="FFFF00"/>
+                                <w:sz w:val="26"/>
+                                <w:szCs w:val="26"/>
+                              </w:rPr>
+                              <w:t xml:space="preserve">. </w:t>
+                            </w:r>
+                            <w:proofErr w:type="spellStart"/>
+                            <w:r>
+                              <w:rPr>
+                                <w:rFonts w:ascii="Goudy Old Style" w:hAnsi="Goudy Old Style"/>
+                                <w:color w:val="FFFF00"/>
+                                <w:sz w:val="26"/>
+                                <w:szCs w:val="26"/>
+                              </w:rPr>
+                              <w:t>Bestehe</w:t>
+                            </w:r>
+                            <w:proofErr w:type="spellEnd"/>
+                            <w:r>
+                              <w:rPr>
+                                <w:rFonts w:ascii="Goudy Old Style" w:hAnsi="Goudy Old Style"/>
+                                <w:color w:val="FFFF00"/>
+                                <w:sz w:val="26"/>
+                                <w:szCs w:val="26"/>
+                              </w:rPr>
+                              <w:t xml:space="preserve"> </w:t>
+                            </w:r>
+                            <w:proofErr w:type="spellStart"/>
+                            <w:r>
+                              <w:rPr>
+                                <w:rFonts w:ascii="Goudy Old Style" w:hAnsi="Goudy Old Style"/>
+                                <w:color w:val="FFFF00"/>
+                                <w:sz w:val="26"/>
+                                <w:szCs w:val="26"/>
+                              </w:rPr>
+                              <w:t>actiongeladene</w:t>
+                            </w:r>
+                            <w:proofErr w:type="spellEnd"/>
+                            <w:r>
+                              <w:rPr>
+                                <w:rFonts w:ascii="Goudy Old Style" w:hAnsi="Goudy Old Style"/>
+                                <w:color w:val="FFFF00"/>
+                                <w:sz w:val="26"/>
+                                <w:szCs w:val="26"/>
+                              </w:rPr>
+                              <w:t xml:space="preserve"> </w:t>
+                            </w:r>
+                            <w:proofErr w:type="spellStart"/>
+                            <w:r>
+                              <w:rPr>
+                                <w:rFonts w:ascii="Goudy Old Style" w:hAnsi="Goudy Old Style"/>
+                                <w:color w:val="FFFF00"/>
+                                <w:sz w:val="26"/>
+                                <w:szCs w:val="26"/>
+                              </w:rPr>
+                              <w:t>Kämpfe</w:t>
+                            </w:r>
+                            <w:proofErr w:type="spellEnd"/>
+                            <w:r>
+                              <w:rPr>
+                                <w:rFonts w:ascii="Goudy Old Style" w:hAnsi="Goudy Old Style"/>
+                                <w:color w:val="FFFF00"/>
+                                <w:sz w:val="26"/>
+                                <w:szCs w:val="26"/>
+                              </w:rPr>
+                              <w:t xml:space="preserve"> und besiege </w:t>
+                            </w:r>
+                            <w:r>
+                              <w:rPr>
+                                <w:rFonts w:ascii="Goudy Old Style" w:hAnsi="Goudy Old Style"/>
+                                <w:color w:val="FFFF00"/>
+                                <w:sz w:val="26"/>
+                                <w:szCs w:val="26"/>
+                              </w:rPr>
+                              <w:t xml:space="preserve">so </w:t>
+                            </w:r>
+                            <w:bookmarkStart w:id="0" w:name="_GoBack"/>
+                            <w:bookmarkEnd w:id="0"/>
+                            <w:r>
+                              <w:rPr>
+                                <w:rFonts w:ascii="Goudy Old Style" w:hAnsi="Goudy Old Style"/>
+                                <w:color w:val="FFFF00"/>
+                                <w:sz w:val="26"/>
+                                <w:szCs w:val="26"/>
+                              </w:rPr>
+                              <w:t xml:space="preserve">das </w:t>
+                            </w:r>
+                            <w:proofErr w:type="spellStart"/>
+                            <w:r>
+                              <w:rPr>
+                                <w:rFonts w:ascii="Goudy Old Style" w:hAnsi="Goudy Old Style"/>
+                                <w:color w:val="FFFF00"/>
+                                <w:sz w:val="26"/>
+                                <w:szCs w:val="26"/>
+                              </w:rPr>
+                              <w:t>große</w:t>
+                            </w:r>
+                            <w:proofErr w:type="spellEnd"/>
+                            <w:r>
+                              <w:rPr>
+                                <w:rFonts w:ascii="Goudy Old Style" w:hAnsi="Goudy Old Style"/>
+                                <w:color w:val="FFFF00"/>
+                                <w:sz w:val="26"/>
+                                <w:szCs w:val="26"/>
+                              </w:rPr>
+                              <w:t xml:space="preserve"> </w:t>
+                            </w:r>
+                            <w:proofErr w:type="spellStart"/>
+                            <w:r>
+                              <w:rPr>
+                                <w:rFonts w:ascii="Goudy Old Style" w:hAnsi="Goudy Old Style"/>
+                                <w:color w:val="FFFF00"/>
+                                <w:sz w:val="26"/>
+                                <w:szCs w:val="26"/>
+                              </w:rPr>
+                              <w:t>Böse</w:t>
+                            </w:r>
+                            <w:proofErr w:type="spellEnd"/>
+                            <w:r>
+                              <w:rPr>
+                                <w:rFonts w:ascii="Goudy Old Style" w:hAnsi="Goudy Old Style"/>
+                                <w:color w:val="FFFF00"/>
+                                <w:sz w:val="26"/>
+                                <w:szCs w:val="26"/>
+                              </w:rPr>
+                              <w:t>!</w:t>
                             </w:r>
                           </w:p>
-                          <w:p/>
                         </w:txbxContent>
                       </wps:txbx>
                       <wps:bodyPr rot="0" vert="horz" wrap="square" lIns="91440" tIns="45720" rIns="91440" bIns="45720" anchor="t" anchorCtr="0">
@@ -2211,136 +2385,312 @@
                   <w:txbxContent>
                     <w:p>
                       <w:pPr>
-                        <w:ind w:left="360"/>
+                        <w:rPr>
+                          <w:sz w:val="26"/>
+                          <w:szCs w:val="26"/>
+                        </w:rPr>
+                      </w:pPr>
+                      <w:proofErr w:type="spellStart"/>
+                      <w:r>
                         <w:rPr>
                           <w:rFonts w:ascii="Goudy Old Style" w:hAnsi="Goudy Old Style"/>
                           <w:color w:val="FFFF00"/>
-                          <w:sz w:val="32"/>
-                          <w:szCs w:val="32"/>
-                        </w:rPr>
-                      </w:pPr>
-                      <w:proofErr w:type="spellStart"/>
+                          <w:sz w:val="26"/>
+                          <w:szCs w:val="26"/>
+                        </w:rPr>
+                        <w:t>Erkunde</w:t>
+                      </w:r>
+                      <w:proofErr w:type="spellEnd"/>
                       <w:r>
                         <w:rPr>
                           <w:rFonts w:ascii="Goudy Old Style" w:hAnsi="Goudy Old Style"/>
                           <w:color w:val="FFFF00"/>
-                          <w:sz w:val="32"/>
-                          <w:szCs w:val="32"/>
-                        </w:rPr>
-                        <w:t>Erlebe</w:t>
-                      </w:r>
-                      <w:proofErr w:type="spellEnd"/>
+                          <w:sz w:val="26"/>
+                          <w:szCs w:val="26"/>
+                        </w:rPr>
+                        <w:t xml:space="preserve"> die Welt </w:t>
+                      </w:r>
+                      <w:proofErr w:type="spellStart"/>
                       <w:r>
                         <w:rPr>
                           <w:rFonts w:ascii="Goudy Old Style" w:hAnsi="Goudy Old Style"/>
                           <w:color w:val="FFFF00"/>
-                          <w:sz w:val="32"/>
-                          <w:szCs w:val="32"/>
-                        </w:rPr>
-                        <w:t xml:space="preserve"> das Leben von Muni und </w:t>
-                      </w:r>
-                      <w:proofErr w:type="spellStart"/>
+                          <w:sz w:val="26"/>
+                          <w:szCs w:val="26"/>
+                        </w:rPr>
+                        <w:t>im</w:t>
+                      </w:r>
+                      <w:proofErr w:type="spellEnd"/>
                       <w:r>
                         <w:rPr>
                           <w:rFonts w:ascii="Goudy Old Style" w:hAnsi="Goudy Old Style"/>
                           <w:color w:val="FFFF00"/>
-                          <w:sz w:val="32"/>
-                          <w:szCs w:val="32"/>
-                        </w:rPr>
-                        <w:t>Pollin</w:t>
-                      </w:r>
-                      <w:proofErr w:type="spellEnd"/>
+                          <w:sz w:val="26"/>
+                          <w:szCs w:val="26"/>
+                        </w:rPr>
+                        <w:t xml:space="preserve"> </w:t>
+                      </w:r>
+                      <w:proofErr w:type="spellStart"/>
                       <w:r>
                         <w:rPr>
                           <w:rFonts w:ascii="Goudy Old Style" w:hAnsi="Goudy Old Style"/>
                           <w:color w:val="FFFF00"/>
-                          <w:sz w:val="32"/>
-                          <w:szCs w:val="32"/>
-                        </w:rPr>
-                        <w:t xml:space="preserve"> von </w:t>
-                      </w:r>
-                      <w:proofErr w:type="spellStart"/>
+                          <w:sz w:val="26"/>
+                          <w:szCs w:val="26"/>
+                        </w:rPr>
+                        <w:t>kooperativen</w:t>
+                      </w:r>
+                      <w:proofErr w:type="spellEnd"/>
                       <w:r>
                         <w:rPr>
                           <w:rFonts w:ascii="Goudy Old Style" w:hAnsi="Goudy Old Style"/>
                           <w:color w:val="FFFF00"/>
-                          <w:sz w:val="32"/>
-                          <w:szCs w:val="32"/>
-                        </w:rPr>
-                        <w:t>einer</w:t>
-                      </w:r>
-                      <w:proofErr w:type="spellEnd"/>
+                          <w:sz w:val="26"/>
+                          <w:szCs w:val="26"/>
+                        </w:rPr>
+                        <w:t xml:space="preserve"> Modus </w:t>
+                      </w:r>
+                      <w:proofErr w:type="spellStart"/>
                       <w:r>
                         <w:rPr>
                           <w:rFonts w:ascii="Goudy Old Style" w:hAnsi="Goudy Old Style"/>
                           <w:color w:val="FFFF00"/>
-                          <w:sz w:val="32"/>
-                          <w:szCs w:val="32"/>
-                        </w:rPr>
-                        <w:t xml:space="preserve"> </w:t>
-                      </w:r>
-                      <w:proofErr w:type="spellStart"/>
+                          <w:sz w:val="26"/>
+                          <w:szCs w:val="26"/>
+                        </w:rPr>
+                        <w:t>als</w:t>
+                      </w:r>
+                      <w:proofErr w:type="spellEnd"/>
                       <w:r>
                         <w:rPr>
                           <w:rFonts w:ascii="Goudy Old Style" w:hAnsi="Goudy Old Style"/>
                           <w:color w:val="FFFF00"/>
-                          <w:sz w:val="32"/>
-                          <w:szCs w:val="32"/>
-                        </w:rPr>
-                        <w:t>ganz</w:t>
-                      </w:r>
-                      <w:proofErr w:type="spellEnd"/>
+                          <w:sz w:val="26"/>
+                          <w:szCs w:val="26"/>
+                        </w:rPr>
+                        <w:t xml:space="preserve"> </w:t>
+                      </w:r>
+                      <w:proofErr w:type="spellStart"/>
                       <w:r>
                         <w:rPr>
                           <w:rFonts w:ascii="Goudy Old Style" w:hAnsi="Goudy Old Style"/>
                           <w:color w:val="FFFF00"/>
-                          <w:sz w:val="32"/>
-                          <w:szCs w:val="32"/>
-                        </w:rPr>
-                        <w:t xml:space="preserve"> </w:t>
-                      </w:r>
-                      <w:proofErr w:type="spellStart"/>
+                          <w:sz w:val="26"/>
+                          <w:szCs w:val="26"/>
+                        </w:rPr>
+                        <w:t>eine</w:t>
+                      </w:r>
+                      <w:proofErr w:type="spellEnd"/>
                       <w:r>
                         <w:rPr>
                           <w:rFonts w:ascii="Goudy Old Style" w:hAnsi="Goudy Old Style"/>
                           <w:color w:val="FFFF00"/>
-                          <w:sz w:val="32"/>
-                          <w:szCs w:val="32"/>
-                        </w:rPr>
-                        <w:t>neuen</w:t>
-                      </w:r>
-                      <w:proofErr w:type="spellEnd"/>
+                          <w:sz w:val="26"/>
+                          <w:szCs w:val="26"/>
+                        </w:rPr>
+                        <w:t xml:space="preserve"> der </w:t>
+                      </w:r>
+                      <w:proofErr w:type="spellStart"/>
                       <w:r>
                         <w:rPr>
                           <w:rFonts w:ascii="Goudy Old Style" w:hAnsi="Goudy Old Style"/>
                           <w:color w:val="FFFF00"/>
-                          <w:sz w:val="32"/>
-                          <w:szCs w:val="32"/>
-                        </w:rPr>
-                        <w:t xml:space="preserve"> </w:t>
-                      </w:r>
-                      <w:proofErr w:type="spellStart"/>
+                          <w:sz w:val="26"/>
+                          <w:szCs w:val="26"/>
+                        </w:rPr>
+                        <w:t>berühmten</w:t>
+                      </w:r>
+                      <w:proofErr w:type="spellEnd"/>
                       <w:r>
                         <w:rPr>
                           <w:rFonts w:ascii="Goudy Old Style" w:hAnsi="Goudy Old Style"/>
                           <w:color w:val="FFFF00"/>
-                          <w:sz w:val="32"/>
-                          <w:szCs w:val="32"/>
-                        </w:rPr>
-                        <w:t>Perspektive</w:t>
-                      </w:r>
-                      <w:proofErr w:type="spellEnd"/>
+                          <w:sz w:val="26"/>
+                          <w:szCs w:val="26"/>
+                        </w:rPr>
+                        <w:t xml:space="preserve"> </w:t>
+                      </w:r>
+                      <w:proofErr w:type="spellStart"/>
                       <w:r>
                         <w:rPr>
                           <w:rFonts w:ascii="Goudy Old Style" w:hAnsi="Goudy Old Style"/>
                           <w:color w:val="FFFF00"/>
-                          <w:sz w:val="32"/>
-                          <w:szCs w:val="32"/>
-                        </w:rPr>
-                        <w:t xml:space="preserve">! </w:t>
+                          <w:sz w:val="26"/>
+                          <w:szCs w:val="26"/>
+                        </w:rPr>
+                        <w:t>Heldinnen</w:t>
+                      </w:r>
+                      <w:proofErr w:type="spellEnd"/>
+                      <w:r>
+                        <w:rPr>
+                          <w:rFonts w:ascii="Goudy Old Style" w:hAnsi="Goudy Old Style"/>
+                          <w:color w:val="FFFF00"/>
+                          <w:sz w:val="26"/>
+                          <w:szCs w:val="26"/>
+                        </w:rPr>
+                        <w:t xml:space="preserve"> Muni </w:t>
+                      </w:r>
+                      <w:proofErr w:type="spellStart"/>
+                      <w:r>
+                        <w:rPr>
+                          <w:rFonts w:ascii="Goudy Old Style" w:hAnsi="Goudy Old Style"/>
+                          <w:color w:val="FFFF00"/>
+                          <w:sz w:val="26"/>
+                          <w:szCs w:val="26"/>
+                        </w:rPr>
+                        <w:t>oder</w:t>
+                      </w:r>
+                      <w:proofErr w:type="spellEnd"/>
+                      <w:r>
+                        <w:rPr>
+                          <w:rFonts w:ascii="Goudy Old Style" w:hAnsi="Goudy Old Style"/>
+                          <w:color w:val="FFFF00"/>
+                          <w:sz w:val="26"/>
+                          <w:szCs w:val="26"/>
+                        </w:rPr>
+                        <w:t xml:space="preserve"> </w:t>
+                      </w:r>
+                      <w:proofErr w:type="spellStart"/>
+                      <w:r>
+                        <w:rPr>
+                          <w:rFonts w:ascii="Goudy Old Style" w:hAnsi="Goudy Old Style"/>
+                          <w:color w:val="FFFF00"/>
+                          <w:sz w:val="26"/>
+                          <w:szCs w:val="26"/>
+                        </w:rPr>
+                        <w:t>Pollin</w:t>
+                      </w:r>
+                      <w:proofErr w:type="spellEnd"/>
+                      <w:r>
+                        <w:rPr>
+                          <w:rFonts w:ascii="Goudy Old Style" w:hAnsi="Goudy Old Style"/>
+                          <w:color w:val="FFFF00"/>
+                          <w:sz w:val="26"/>
+                          <w:szCs w:val="26"/>
+                        </w:rPr>
+                        <w:t xml:space="preserve">. </w:t>
+                      </w:r>
+                      <w:proofErr w:type="spellStart"/>
+                      <w:r>
+                        <w:rPr>
+                          <w:rFonts w:ascii="Goudy Old Style" w:hAnsi="Goudy Old Style"/>
+                          <w:color w:val="FFFF00"/>
+                          <w:sz w:val="26"/>
+                          <w:szCs w:val="26"/>
+                        </w:rPr>
+                        <w:t>Bestehe</w:t>
+                      </w:r>
+                      <w:proofErr w:type="spellEnd"/>
+                      <w:r>
+                        <w:rPr>
+                          <w:rFonts w:ascii="Goudy Old Style" w:hAnsi="Goudy Old Style"/>
+                          <w:color w:val="FFFF00"/>
+                          <w:sz w:val="26"/>
+                          <w:szCs w:val="26"/>
+                        </w:rPr>
+                        <w:t xml:space="preserve"> </w:t>
+                      </w:r>
+                      <w:proofErr w:type="spellStart"/>
+                      <w:r>
+                        <w:rPr>
+                          <w:rFonts w:ascii="Goudy Old Style" w:hAnsi="Goudy Old Style"/>
+                          <w:color w:val="FFFF00"/>
+                          <w:sz w:val="26"/>
+                          <w:szCs w:val="26"/>
+                        </w:rPr>
+                        <w:t>actiongeladene</w:t>
+                      </w:r>
+                      <w:proofErr w:type="spellEnd"/>
+                      <w:r>
+                        <w:rPr>
+                          <w:rFonts w:ascii="Goudy Old Style" w:hAnsi="Goudy Old Style"/>
+                          <w:color w:val="FFFF00"/>
+                          <w:sz w:val="26"/>
+                          <w:szCs w:val="26"/>
+                        </w:rPr>
+                        <w:t xml:space="preserve"> </w:t>
+                      </w:r>
+                      <w:proofErr w:type="spellStart"/>
+                      <w:r>
+                        <w:rPr>
+                          <w:rFonts w:ascii="Goudy Old Style" w:hAnsi="Goudy Old Style"/>
+                          <w:color w:val="FFFF00"/>
+                          <w:sz w:val="26"/>
+                          <w:szCs w:val="26"/>
+                        </w:rPr>
+                        <w:t>Kämpfe</w:t>
+                      </w:r>
+                      <w:proofErr w:type="spellEnd"/>
+                      <w:r>
+                        <w:rPr>
+                          <w:rFonts w:ascii="Goudy Old Style" w:hAnsi="Goudy Old Style"/>
+                          <w:color w:val="FFFF00"/>
+                          <w:sz w:val="26"/>
+                          <w:szCs w:val="26"/>
+                        </w:rPr>
+                        <w:t xml:space="preserve"> und besiege </w:t>
+                      </w:r>
+                      <w:r>
+                        <w:rPr>
+                          <w:rFonts w:ascii="Goudy Old Style" w:hAnsi="Goudy Old Style"/>
+                          <w:color w:val="FFFF00"/>
+                          <w:sz w:val="26"/>
+                          <w:szCs w:val="26"/>
+                        </w:rPr>
+                        <w:t xml:space="preserve">so </w:t>
+                      </w:r>
+                      <w:bookmarkStart w:id="1" w:name="_GoBack"/>
+                      <w:bookmarkEnd w:id="1"/>
+                      <w:r>
+                        <w:rPr>
+                          <w:rFonts w:ascii="Goudy Old Style" w:hAnsi="Goudy Old Style"/>
+                          <w:color w:val="FFFF00"/>
+                          <w:sz w:val="26"/>
+                          <w:szCs w:val="26"/>
+                        </w:rPr>
+                        <w:t xml:space="preserve">das </w:t>
+                      </w:r>
+                      <w:proofErr w:type="spellStart"/>
+                      <w:r>
+                        <w:rPr>
+                          <w:rFonts w:ascii="Goudy Old Style" w:hAnsi="Goudy Old Style"/>
+                          <w:color w:val="FFFF00"/>
+                          <w:sz w:val="26"/>
+                          <w:szCs w:val="26"/>
+                        </w:rPr>
+                        <w:t>große</w:t>
+                      </w:r>
+                      <w:proofErr w:type="spellEnd"/>
+                      <w:r>
+                        <w:rPr>
+                          <w:rFonts w:ascii="Goudy Old Style" w:hAnsi="Goudy Old Style"/>
+                          <w:color w:val="FFFF00"/>
+                          <w:sz w:val="26"/>
+                          <w:szCs w:val="26"/>
+                        </w:rPr>
+                        <w:t xml:space="preserve"> </w:t>
+                      </w:r>
+                      <w:proofErr w:type="spellStart"/>
+                      <w:r>
+                        <w:rPr>
+                          <w:rFonts w:ascii="Goudy Old Style" w:hAnsi="Goudy Old Style"/>
+                          <w:color w:val="FFFF00"/>
+                          <w:sz w:val="26"/>
+                          <w:szCs w:val="26"/>
+                        </w:rPr>
+                        <w:t>Böse</w:t>
+                      </w:r>
+                      <w:proofErr w:type="spellEnd"/>
+                      <w:r>
+                        <w:rPr>
+                          <w:rFonts w:ascii="Goudy Old Style" w:hAnsi="Goudy Old Style"/>
+                          <w:color w:val="FFFF00"/>
+                          <w:sz w:val="26"/>
+                          <w:szCs w:val="26"/>
+                        </w:rPr>
+                        <w:t>!</w:t>
                       </w:r>
                     </w:p>
-                    <w:p/>
                   </w:txbxContent>
                 </v:textbox>
                 <w10:wrap type="square"/>
@@ -3493,7 +3843,7 @@
 </file>
 
 <file path=customXml/itemProps1.xml><?xml version="1.0" encoding="utf-8"?>
-<ds:datastoreItem xmlns:ds="http://schemas.openxmlformats.org/officeDocument/2006/customXml" ds:itemID="{1F5B816D-2A39-4E31-A40F-FA2079E98784}">
+<ds:datastoreItem xmlns:ds="http://schemas.openxmlformats.org/officeDocument/2006/customXml" ds:itemID="{F9106365-C395-4FFF-8582-B509C405FD2B}">
   <ds:schemaRefs>
     <ds:schemaRef ds:uri="http://schemas.openxmlformats.org/officeDocument/2006/bibliography"/>
   </ds:schemaRefs>

</xml_diff>